<commit_message>
Manuale utente (finito), Manuale docente (iniziato), product backlog (finito), doc db (finita)
</commit_message>
<xml_diff>
--- a/documentazione/Manuali/Manuale del docente.docx
+++ b/documentazione/Manuali/Manuale del docente.docx
@@ -4,19 +4,18 @@
   <w:body>
     <w:sdt>
       <w:sdtPr>
+        <w:rPr>
+          <w:rFonts w:eastAsiaTheme="minorHAnsi"/>
+          <w:sz w:val="24"/>
+          <w:lang w:eastAsia="en-US"/>
+        </w:rPr>
         <w:id w:val="1583034421"/>
         <w:docPartObj>
           <w:docPartGallery w:val="Cover Pages"/>
           <w:docPartUnique/>
         </w:docPartObj>
       </w:sdtPr>
-      <w:sdtEndPr>
-        <w:rPr>
-          <w:rFonts w:eastAsiaTheme="minorHAnsi"/>
-          <w:sz w:val="24"/>
-          <w:lang w:eastAsia="en-US"/>
-        </w:rPr>
-      </w:sdtEndPr>
+      <w:sdtEndPr/>
       <w:sdtContent>
         <w:p>
           <w:pPr>
@@ -147,14 +146,16 @@
                                       <w:szCs w:val="28"/>
                                     </w:rPr>
                                   </w:pPr>
+                                  <w:proofErr w:type="spellStart"/>
                                   <w:r>
                                     <w:rPr>
                                       <w:color w:val="FFFFFF" w:themeColor="background1"/>
                                       <w:sz w:val="28"/>
                                       <w:szCs w:val="28"/>
                                     </w:rPr>
-                                    <w:t>2017/2018</w:t>
+                                    <w:t>CivicSens</w:t>
                                   </w:r>
+                                  <w:proofErr w:type="spellEnd"/>
                                 </w:p>
                               </w:txbxContent>
                             </wps:txbx>
@@ -3438,14 +3439,16 @@
                                 <w:szCs w:val="28"/>
                               </w:rPr>
                             </w:pPr>
+                            <w:proofErr w:type="spellStart"/>
                             <w:r>
                               <w:rPr>
                                 <w:color w:val="FFFFFF" w:themeColor="background1"/>
                                 <w:sz w:val="28"/>
                                 <w:szCs w:val="28"/>
                               </w:rPr>
-                              <w:t>2017/2018</w:t>
+                              <w:t>CivicSens</w:t>
                             </w:r>
+                            <w:proofErr w:type="spellEnd"/>
                           </w:p>
                         </w:txbxContent>
                       </v:textbox>
@@ -3650,6 +3653,7 @@
                                     <w:dataBinding w:prefixMappings="xmlns:ns0='http://purl.org/dc/elements/1.1/' xmlns:ns1='http://schemas.openxmlformats.org/package/2006/metadata/core-properties' " w:xpath="/ns1:coreProperties[1]/ns0:title[1]" w:storeItemID="{6C3C8BC8-F283-45AE-878A-BAB7291924A1}"/>
                                     <w:text/>
                                   </w:sdtPr>
+                                  <w:sdtEndPr/>
                                   <w:sdtContent>
                                     <w:r>
                                       <w:rPr>
@@ -3685,6 +3689,7 @@
                                     <w:dataBinding w:prefixMappings="xmlns:ns0='http://purl.org/dc/elements/1.1/' xmlns:ns1='http://schemas.openxmlformats.org/package/2006/metadata/core-properties' " w:xpath="/ns1:coreProperties[1]/ns0:subject[1]" w:storeItemID="{6C3C8BC8-F283-45AE-878A-BAB7291924A1}"/>
                                     <w:text/>
                                   </w:sdtPr>
+                                  <w:sdtEndPr/>
                                   <w:sdtContent>
                                     <w:r>
                                       <w:rPr>
@@ -3873,10 +3878,7 @@
                                   <w:jc w:val="center"/>
                                 </w:pPr>
                                 <w:r>
-                                  <w:t>Mannavola Andrea, Sternativo Francesco, Meo Christian</w:t>
-                                </w:r>
-                                <w:r>
-                                  <w:t>, Cofano Giuseppe, Cavallo Edoardo</w:t>
+                                  <w:t>Mannavola Andrea, Sternativo Francesco, Meo Christian, Cofano Giuseppe, Cavallo Edoardo</w:t>
                                 </w:r>
                               </w:p>
                               <w:p>
@@ -3897,14 +3899,7 @@
                                     <w:rFonts w:eastAsia="Cambria" w:cs="Cambria"/>
                                     <w:szCs w:val="28"/>
                                   </w:rPr>
-                                  <w:t xml:space="preserve">Corso di </w:t>
-                                </w:r>
-                                <w:r>
-                                  <w:rPr>
-                                    <w:rFonts w:eastAsia="Cambria" w:cs="Cambria"/>
-                                    <w:szCs w:val="28"/>
-                                  </w:rPr>
-                                  <w:t>Ingegneria del Software</w:t>
+                                  <w:t>Corso di Ingegneria del Software</w:t>
                                 </w:r>
                               </w:p>
                               <w:p>
@@ -3952,21 +3947,7 @@
                                     <w:rFonts w:eastAsia="Cambria" w:cs="Cambria"/>
                                     <w:szCs w:val="28"/>
                                   </w:rPr>
-                                  <w:t>Prof.</w:t>
-                                </w:r>
-                                <w:r>
-                                  <w:rPr>
-                                    <w:rFonts w:eastAsia="Cambria" w:cs="Cambria"/>
-                                    <w:szCs w:val="28"/>
-                                  </w:rPr>
-                                  <w:t xml:space="preserve"> Danilo Caivano</w:t>
-                                </w:r>
-                                <w:r>
-                                  <w:rPr>
-                                    <w:rFonts w:eastAsia="Cambria" w:cs="Cambria"/>
-                                    <w:szCs w:val="28"/>
-                                  </w:rPr>
-                                  <w:t>.</w:t>
+                                  <w:t>Prof. Danilo Caivano.</w:t>
                                 </w:r>
                               </w:p>
                             </w:txbxContent>
@@ -4145,7 +4126,19 @@
       </w:r>
     </w:p>
     <w:p/>
-    <w:p/>
+    <w:p>
+      <w:r>
+        <w:t xml:space="preserve">Questo manuale si rivolge al docente del corso di Ingegneria del Software, con lo scopo di guidarlo nell’esplorazione della web </w:t>
+      </w:r>
+      <w:proofErr w:type="spellStart"/>
+      <w:r>
+        <w:t>application</w:t>
+      </w:r>
+      <w:proofErr w:type="spellEnd"/>
+      <w:r>
+        <w:t xml:space="preserve"> e della app Android. </w:t>
+      </w:r>
+    </w:p>
     <w:p/>
     <w:p>
       <w:pPr>
@@ -4160,7 +4153,108 @@
       </w:r>
     </w:p>
     <w:p/>
-    <w:p/>
+    <w:p>
+      <w:r>
+        <w:t xml:space="preserve">Per avviare la web </w:t>
+      </w:r>
+      <w:proofErr w:type="spellStart"/>
+      <w:r>
+        <w:t>application</w:t>
+      </w:r>
+      <w:proofErr w:type="spellEnd"/>
+      <w:r>
+        <w:t xml:space="preserve"> bisogna aprire il seguente link: </w:t>
+      </w:r>
+    </w:p>
+    <w:p>
+      <w:hyperlink r:id="rId8" w:history="1">
+        <w:r>
+          <w:rPr>
+            <w:rStyle w:val="Collegamentoipertestuale"/>
+          </w:rPr>
+          <w:t>http://civicsens.altervista.org/</w:t>
+        </w:r>
+      </w:hyperlink>
+      <w:r>
+        <w:t xml:space="preserve"> </w:t>
+      </w:r>
+    </w:p>
+    <w:p>
+      <w:r>
+        <w:t>con il browser Google Chrome oppure, Safari</w:t>
+      </w:r>
+      <w:r>
+        <w:t>.</w:t>
+      </w:r>
+    </w:p>
+    <w:p>
+      <w:r>
+        <w:t>È possibile effettuare il login sia in qualità di utente del comune (Grottaglie) che come team di manutenzione (smottamento stradale).</w:t>
+      </w:r>
+    </w:p>
+    <w:p>
+      <w:r>
+        <w:t xml:space="preserve">Ente:  </w:t>
+      </w:r>
+    </w:p>
+    <w:p>
+      <w:pPr>
+        <w:pStyle w:val="Paragrafoelenco"/>
+        <w:numPr>
+          <w:ilvl w:val="0"/>
+          <w:numId w:val="3"/>
+        </w:numPr>
+      </w:pPr>
+      <w:r>
+        <w:t xml:space="preserve">ID: </w:t>
+      </w:r>
+      <w:proofErr w:type="spellStart"/>
+      <w:r>
+        <w:t>Grottaglie@a</w:t>
+      </w:r>
+      <w:proofErr w:type="spellEnd"/>
+    </w:p>
+    <w:p>
+      <w:pPr>
+        <w:pStyle w:val="Paragrafoelenco"/>
+        <w:numPr>
+          <w:ilvl w:val="0"/>
+          <w:numId w:val="3"/>
+        </w:numPr>
+      </w:pPr>
+      <w:r>
+        <w:t>Password: pass</w:t>
+      </w:r>
+    </w:p>
+    <w:p>
+      <w:r>
+        <w:t xml:space="preserve">Team di manutenzione: </w:t>
+      </w:r>
+    </w:p>
+    <w:p>
+      <w:pPr>
+        <w:pStyle w:val="Paragrafoelenco"/>
+        <w:numPr>
+          <w:ilvl w:val="0"/>
+          <w:numId w:val="4"/>
+        </w:numPr>
+      </w:pPr>
+      <w:r>
+        <w:t>ID: Smottamento1@grottaglie</w:t>
+      </w:r>
+    </w:p>
+    <w:p>
+      <w:pPr>
+        <w:pStyle w:val="Paragrafoelenco"/>
+        <w:numPr>
+          <w:ilvl w:val="0"/>
+          <w:numId w:val="4"/>
+        </w:numPr>
+      </w:pPr>
+      <w:r>
+        <w:t>Password: pass</w:t>
+      </w:r>
+    </w:p>
     <w:p/>
     <w:p>
       <w:pPr>
@@ -4175,7 +4269,16 @@
       </w:r>
     </w:p>
     <w:p/>
-    <w:p/>
+    <w:p>
+      <w:r>
+        <w:t xml:space="preserve">Effettuando il login in qualità di ‘Ente’ si aprirà la homepage contenente la lista di tutte le segnalazioni che il comune ha ricevuto e che sono ancora ‘aperte’. Nella parte alta dello schermo sono presenti </w:t>
+      </w:r>
+      <w:bookmarkStart w:id="0" w:name="_GoBack"/>
+      <w:bookmarkEnd w:id="0"/>
+      <w:r>
+        <w:t xml:space="preserve"> </w:t>
+      </w:r>
+    </w:p>
     <w:p/>
     <w:p>
       <w:pPr>
@@ -4237,8 +4340,6 @@
       <w:r>
         <w:t xml:space="preserve"> </w:t>
       </w:r>
-      <w:bookmarkStart w:id="0" w:name="_GoBack"/>
-      <w:bookmarkEnd w:id="0"/>
     </w:p>
     <w:sectPr>
       <w:pgSz w:w="11906" w:h="16838"/>
@@ -4252,9 +4353,395 @@
 </w:document>
 </file>
 
+<file path=word/endnotes.xml><?xml version="1.0" encoding="utf-8"?>
+<w:endnotes xmlns:wpc="http://schemas.microsoft.com/office/word/2010/wordprocessingCanvas" xmlns:cx="http://schemas.microsoft.com/office/drawing/2014/chartex" xmlns:cx1="http://schemas.microsoft.com/office/drawing/2015/9/8/chartex" xmlns:cx2="http://schemas.microsoft.com/office/drawing/2015/10/21/chartex" xmlns:cx3="http://schemas.microsoft.com/office/drawing/2016/5/9/chartex" xmlns:cx4="http://schemas.microsoft.com/office/drawing/2016/5/10/chartex" xmlns:cx5="http://schemas.microsoft.com/office/drawing/2016/5/11/chartex" xmlns:cx6="http://schemas.microsoft.com/office/drawing/2016/5/12/chartex" xmlns:cx7="http://schemas.microsoft.com/office/drawing/2016/5/13/chartex" xmlns:cx8="http://schemas.microsoft.com/office/drawing/2016/5/14/chartex" xmlns:mc="http://schemas.openxmlformats.org/markup-compatibility/2006" xmlns:aink="http://schemas.microsoft.com/office/drawing/2016/ink" xmlns:am3d="http://schemas.microsoft.com/office/drawing/2017/model3d" xmlns:o="urn:schemas-microsoft-com:office:office" xmlns:r="http://schemas.openxmlformats.org/officeDocument/2006/relationships" xmlns:m="http://schemas.openxmlformats.org/officeDocument/2006/math" xmlns:v="urn:schemas-microsoft-com:vml" xmlns:wp14="http://schemas.microsoft.com/office/word/2010/wordprocessingDrawing" xmlns:wp="http://schemas.openxmlformats.org/drawingml/2006/wordprocessingDrawing" xmlns:w10="urn:schemas-microsoft-com:office:word" xmlns:w="http://schemas.openxmlformats.org/wordprocessingml/2006/main" xmlns:w14="http://schemas.microsoft.com/office/word/2010/wordml" xmlns:w15="http://schemas.microsoft.com/office/word/2012/wordml" xmlns:w16cid="http://schemas.microsoft.com/office/word/2016/wordml/cid" xmlns:w16se="http://schemas.microsoft.com/office/word/2015/wordml/symex" xmlns:wpg="http://schemas.microsoft.com/office/word/2010/wordprocessingGroup" xmlns:wpi="http://schemas.microsoft.com/office/word/2010/wordprocessingInk" xmlns:wne="http://schemas.microsoft.com/office/word/2006/wordml" xmlns:wps="http://schemas.microsoft.com/office/word/2010/wordprocessingShape" mc:Ignorable="w14 w15 w16se w16cid wp14">
+  <w:endnote w:type="separator" w:id="-1">
+    <w:p>
+      <w:pPr>
+        <w:spacing w:after="0" w:line="240" w:lineRule="auto"/>
+      </w:pPr>
+      <w:r>
+        <w:separator/>
+      </w:r>
+    </w:p>
+  </w:endnote>
+  <w:endnote w:type="continuationSeparator" w:id="0">
+    <w:p>
+      <w:pPr>
+        <w:spacing w:after="0" w:line="240" w:lineRule="auto"/>
+      </w:pPr>
+      <w:r>
+        <w:continuationSeparator/>
+      </w:r>
+    </w:p>
+  </w:endnote>
+</w:endnotes>
+</file>
+
+<file path=word/footnotes.xml><?xml version="1.0" encoding="utf-8"?>
+<w:footnotes xmlns:wpc="http://schemas.microsoft.com/office/word/2010/wordprocessingCanvas" xmlns:cx="http://schemas.microsoft.com/office/drawing/2014/chartex" xmlns:cx1="http://schemas.microsoft.com/office/drawing/2015/9/8/chartex" xmlns:cx2="http://schemas.microsoft.com/office/drawing/2015/10/21/chartex" xmlns:cx3="http://schemas.microsoft.com/office/drawing/2016/5/9/chartex" xmlns:cx4="http://schemas.microsoft.com/office/drawing/2016/5/10/chartex" xmlns:cx5="http://schemas.microsoft.com/office/drawing/2016/5/11/chartex" xmlns:cx6="http://schemas.microsoft.com/office/drawing/2016/5/12/chartex" xmlns:cx7="http://schemas.microsoft.com/office/drawing/2016/5/13/chartex" xmlns:cx8="http://schemas.microsoft.com/office/drawing/2016/5/14/chartex" xmlns:mc="http://schemas.openxmlformats.org/markup-compatibility/2006" xmlns:aink="http://schemas.microsoft.com/office/drawing/2016/ink" xmlns:am3d="http://schemas.microsoft.com/office/drawing/2017/model3d" xmlns:o="urn:schemas-microsoft-com:office:office" xmlns:r="http://schemas.openxmlformats.org/officeDocument/2006/relationships" xmlns:m="http://schemas.openxmlformats.org/officeDocument/2006/math" xmlns:v="urn:schemas-microsoft-com:vml" xmlns:wp14="http://schemas.microsoft.com/office/word/2010/wordprocessingDrawing" xmlns:wp="http://schemas.openxmlformats.org/drawingml/2006/wordprocessingDrawing" xmlns:w10="urn:schemas-microsoft-com:office:word" xmlns:w="http://schemas.openxmlformats.org/wordprocessingml/2006/main" xmlns:w14="http://schemas.microsoft.com/office/word/2010/wordml" xmlns:w15="http://schemas.microsoft.com/office/word/2012/wordml" xmlns:w16cid="http://schemas.microsoft.com/office/word/2016/wordml/cid" xmlns:w16se="http://schemas.microsoft.com/office/word/2015/wordml/symex" xmlns:wpg="http://schemas.microsoft.com/office/word/2010/wordprocessingGroup" xmlns:wpi="http://schemas.microsoft.com/office/word/2010/wordprocessingInk" xmlns:wne="http://schemas.microsoft.com/office/word/2006/wordml" xmlns:wps="http://schemas.microsoft.com/office/word/2010/wordprocessingShape" mc:Ignorable="w14 w15 w16se w16cid wp14">
+  <w:footnote w:type="separator" w:id="-1">
+    <w:p>
+      <w:pPr>
+        <w:spacing w:after="0" w:line="240" w:lineRule="auto"/>
+      </w:pPr>
+      <w:r>
+        <w:separator/>
+      </w:r>
+    </w:p>
+  </w:footnote>
+  <w:footnote w:type="continuationSeparator" w:id="0">
+    <w:p>
+      <w:pPr>
+        <w:spacing w:after="0" w:line="240" w:lineRule="auto"/>
+      </w:pPr>
+      <w:r>
+        <w:continuationSeparator/>
+      </w:r>
+    </w:p>
+  </w:footnote>
+</w:footnotes>
+</file>
+
 <file path=word/numbering.xml><?xml version="1.0" encoding="utf-8"?>
 <w:numbering xmlns:wpc="http://schemas.microsoft.com/office/word/2010/wordprocessingCanvas" xmlns:cx="http://schemas.microsoft.com/office/drawing/2014/chartex" xmlns:cx1="http://schemas.microsoft.com/office/drawing/2015/9/8/chartex" xmlns:cx2="http://schemas.microsoft.com/office/drawing/2015/10/21/chartex" xmlns:cx3="http://schemas.microsoft.com/office/drawing/2016/5/9/chartex" xmlns:cx4="http://schemas.microsoft.com/office/drawing/2016/5/10/chartex" xmlns:cx5="http://schemas.microsoft.com/office/drawing/2016/5/11/chartex" xmlns:cx6="http://schemas.microsoft.com/office/drawing/2016/5/12/chartex" xmlns:cx7="http://schemas.microsoft.com/office/drawing/2016/5/13/chartex" xmlns:cx8="http://schemas.microsoft.com/office/drawing/2016/5/14/chartex" xmlns:mc="http://schemas.openxmlformats.org/markup-compatibility/2006" xmlns:aink="http://schemas.microsoft.com/office/drawing/2016/ink" xmlns:am3d="http://schemas.microsoft.com/office/drawing/2017/model3d" xmlns:o="urn:schemas-microsoft-com:office:office" xmlns:r="http://schemas.openxmlformats.org/officeDocument/2006/relationships" xmlns:m="http://schemas.openxmlformats.org/officeDocument/2006/math" xmlns:v="urn:schemas-microsoft-com:vml" xmlns:wp14="http://schemas.microsoft.com/office/word/2010/wordprocessingDrawing" xmlns:wp="http://schemas.openxmlformats.org/drawingml/2006/wordprocessingDrawing" xmlns:w10="urn:schemas-microsoft-com:office:word" xmlns:w="http://schemas.openxmlformats.org/wordprocessingml/2006/main" xmlns:w14="http://schemas.microsoft.com/office/word/2010/wordml" xmlns:w15="http://schemas.microsoft.com/office/word/2012/wordml" xmlns:w16cid="http://schemas.microsoft.com/office/word/2016/wordml/cid" xmlns:w16se="http://schemas.microsoft.com/office/word/2015/wordml/symex" xmlns:wpg="http://schemas.microsoft.com/office/word/2010/wordprocessingGroup" xmlns:wpi="http://schemas.microsoft.com/office/word/2010/wordprocessingInk" xmlns:wne="http://schemas.microsoft.com/office/word/2006/wordml" xmlns:wps="http://schemas.microsoft.com/office/word/2010/wordprocessingShape" mc:Ignorable="w14 w15 w16se w16cid wp14">
   <w:abstractNum w:abstractNumId="0" w15:restartNumberingAfterBreak="0">
+    <w:nsid w:val="0DFE05F1"/>
+    <w:multiLevelType w:val="hybridMultilevel"/>
+    <w:tmpl w:val="5CA80284"/>
+    <w:lvl w:ilvl="0" w:tplc="703299F2">
+      <w:numFmt w:val="bullet"/>
+      <w:lvlText w:val="-"/>
+      <w:lvlJc w:val="left"/>
+      <w:pPr>
+        <w:ind w:left="720" w:hanging="360"/>
+      </w:pPr>
+      <w:rPr>
+        <w:rFonts w:ascii="Cambria" w:eastAsiaTheme="minorHAnsi" w:hAnsi="Cambria" w:cstheme="minorBidi" w:hint="default"/>
+      </w:rPr>
+    </w:lvl>
+    <w:lvl w:ilvl="1" w:tplc="04100003" w:tentative="1">
+      <w:start w:val="1"/>
+      <w:numFmt w:val="bullet"/>
+      <w:lvlText w:val="o"/>
+      <w:lvlJc w:val="left"/>
+      <w:pPr>
+        <w:ind w:left="1440" w:hanging="360"/>
+      </w:pPr>
+      <w:rPr>
+        <w:rFonts w:ascii="Courier New" w:hAnsi="Courier New" w:cs="Courier New" w:hint="default"/>
+      </w:rPr>
+    </w:lvl>
+    <w:lvl w:ilvl="2" w:tplc="04100005" w:tentative="1">
+      <w:start w:val="1"/>
+      <w:numFmt w:val="bullet"/>
+      <w:lvlText w:val=""/>
+      <w:lvlJc w:val="left"/>
+      <w:pPr>
+        <w:ind w:left="2160" w:hanging="360"/>
+      </w:pPr>
+      <w:rPr>
+        <w:rFonts w:ascii="Wingdings" w:hAnsi="Wingdings" w:hint="default"/>
+      </w:rPr>
+    </w:lvl>
+    <w:lvl w:ilvl="3" w:tplc="04100001" w:tentative="1">
+      <w:start w:val="1"/>
+      <w:numFmt w:val="bullet"/>
+      <w:lvlText w:val=""/>
+      <w:lvlJc w:val="left"/>
+      <w:pPr>
+        <w:ind w:left="2880" w:hanging="360"/>
+      </w:pPr>
+      <w:rPr>
+        <w:rFonts w:ascii="Symbol" w:hAnsi="Symbol" w:hint="default"/>
+      </w:rPr>
+    </w:lvl>
+    <w:lvl w:ilvl="4" w:tplc="04100003" w:tentative="1">
+      <w:start w:val="1"/>
+      <w:numFmt w:val="bullet"/>
+      <w:lvlText w:val="o"/>
+      <w:lvlJc w:val="left"/>
+      <w:pPr>
+        <w:ind w:left="3600" w:hanging="360"/>
+      </w:pPr>
+      <w:rPr>
+        <w:rFonts w:ascii="Courier New" w:hAnsi="Courier New" w:cs="Courier New" w:hint="default"/>
+      </w:rPr>
+    </w:lvl>
+    <w:lvl w:ilvl="5" w:tplc="04100005" w:tentative="1">
+      <w:start w:val="1"/>
+      <w:numFmt w:val="bullet"/>
+      <w:lvlText w:val=""/>
+      <w:lvlJc w:val="left"/>
+      <w:pPr>
+        <w:ind w:left="4320" w:hanging="360"/>
+      </w:pPr>
+      <w:rPr>
+        <w:rFonts w:ascii="Wingdings" w:hAnsi="Wingdings" w:hint="default"/>
+      </w:rPr>
+    </w:lvl>
+    <w:lvl w:ilvl="6" w:tplc="04100001" w:tentative="1">
+      <w:start w:val="1"/>
+      <w:numFmt w:val="bullet"/>
+      <w:lvlText w:val=""/>
+      <w:lvlJc w:val="left"/>
+      <w:pPr>
+        <w:ind w:left="5040" w:hanging="360"/>
+      </w:pPr>
+      <w:rPr>
+        <w:rFonts w:ascii="Symbol" w:hAnsi="Symbol" w:hint="default"/>
+      </w:rPr>
+    </w:lvl>
+    <w:lvl w:ilvl="7" w:tplc="04100003" w:tentative="1">
+      <w:start w:val="1"/>
+      <w:numFmt w:val="bullet"/>
+      <w:lvlText w:val="o"/>
+      <w:lvlJc w:val="left"/>
+      <w:pPr>
+        <w:ind w:left="5760" w:hanging="360"/>
+      </w:pPr>
+      <w:rPr>
+        <w:rFonts w:ascii="Courier New" w:hAnsi="Courier New" w:cs="Courier New" w:hint="default"/>
+      </w:rPr>
+    </w:lvl>
+    <w:lvl w:ilvl="8" w:tplc="04100005" w:tentative="1">
+      <w:start w:val="1"/>
+      <w:numFmt w:val="bullet"/>
+      <w:lvlText w:val=""/>
+      <w:lvlJc w:val="left"/>
+      <w:pPr>
+        <w:ind w:left="6480" w:hanging="360"/>
+      </w:pPr>
+      <w:rPr>
+        <w:rFonts w:ascii="Wingdings" w:hAnsi="Wingdings" w:hint="default"/>
+      </w:rPr>
+    </w:lvl>
+  </w:abstractNum>
+  <w:abstractNum w:abstractNumId="1" w15:restartNumberingAfterBreak="0">
+    <w:nsid w:val="35610BBB"/>
+    <w:multiLevelType w:val="hybridMultilevel"/>
+    <w:tmpl w:val="75B870FA"/>
+    <w:lvl w:ilvl="0" w:tplc="703299F2">
+      <w:numFmt w:val="bullet"/>
+      <w:lvlText w:val="-"/>
+      <w:lvlJc w:val="left"/>
+      <w:pPr>
+        <w:ind w:left="720" w:hanging="360"/>
+      </w:pPr>
+      <w:rPr>
+        <w:rFonts w:ascii="Cambria" w:eastAsiaTheme="minorHAnsi" w:hAnsi="Cambria" w:cstheme="minorBidi" w:hint="default"/>
+      </w:rPr>
+    </w:lvl>
+    <w:lvl w:ilvl="1" w:tplc="04100003" w:tentative="1">
+      <w:start w:val="1"/>
+      <w:numFmt w:val="bullet"/>
+      <w:lvlText w:val="o"/>
+      <w:lvlJc w:val="left"/>
+      <w:pPr>
+        <w:ind w:left="1440" w:hanging="360"/>
+      </w:pPr>
+      <w:rPr>
+        <w:rFonts w:ascii="Courier New" w:hAnsi="Courier New" w:cs="Courier New" w:hint="default"/>
+      </w:rPr>
+    </w:lvl>
+    <w:lvl w:ilvl="2" w:tplc="04100005" w:tentative="1">
+      <w:start w:val="1"/>
+      <w:numFmt w:val="bullet"/>
+      <w:lvlText w:val=""/>
+      <w:lvlJc w:val="left"/>
+      <w:pPr>
+        <w:ind w:left="2160" w:hanging="360"/>
+      </w:pPr>
+      <w:rPr>
+        <w:rFonts w:ascii="Wingdings" w:hAnsi="Wingdings" w:hint="default"/>
+      </w:rPr>
+    </w:lvl>
+    <w:lvl w:ilvl="3" w:tplc="04100001" w:tentative="1">
+      <w:start w:val="1"/>
+      <w:numFmt w:val="bullet"/>
+      <w:lvlText w:val=""/>
+      <w:lvlJc w:val="left"/>
+      <w:pPr>
+        <w:ind w:left="2880" w:hanging="360"/>
+      </w:pPr>
+      <w:rPr>
+        <w:rFonts w:ascii="Symbol" w:hAnsi="Symbol" w:hint="default"/>
+      </w:rPr>
+    </w:lvl>
+    <w:lvl w:ilvl="4" w:tplc="04100003" w:tentative="1">
+      <w:start w:val="1"/>
+      <w:numFmt w:val="bullet"/>
+      <w:lvlText w:val="o"/>
+      <w:lvlJc w:val="left"/>
+      <w:pPr>
+        <w:ind w:left="3600" w:hanging="360"/>
+      </w:pPr>
+      <w:rPr>
+        <w:rFonts w:ascii="Courier New" w:hAnsi="Courier New" w:cs="Courier New" w:hint="default"/>
+      </w:rPr>
+    </w:lvl>
+    <w:lvl w:ilvl="5" w:tplc="04100005" w:tentative="1">
+      <w:start w:val="1"/>
+      <w:numFmt w:val="bullet"/>
+      <w:lvlText w:val=""/>
+      <w:lvlJc w:val="left"/>
+      <w:pPr>
+        <w:ind w:left="4320" w:hanging="360"/>
+      </w:pPr>
+      <w:rPr>
+        <w:rFonts w:ascii="Wingdings" w:hAnsi="Wingdings" w:hint="default"/>
+      </w:rPr>
+    </w:lvl>
+    <w:lvl w:ilvl="6" w:tplc="04100001" w:tentative="1">
+      <w:start w:val="1"/>
+      <w:numFmt w:val="bullet"/>
+      <w:lvlText w:val=""/>
+      <w:lvlJc w:val="left"/>
+      <w:pPr>
+        <w:ind w:left="5040" w:hanging="360"/>
+      </w:pPr>
+      <w:rPr>
+        <w:rFonts w:ascii="Symbol" w:hAnsi="Symbol" w:hint="default"/>
+      </w:rPr>
+    </w:lvl>
+    <w:lvl w:ilvl="7" w:tplc="04100003" w:tentative="1">
+      <w:start w:val="1"/>
+      <w:numFmt w:val="bullet"/>
+      <w:lvlText w:val="o"/>
+      <w:lvlJc w:val="left"/>
+      <w:pPr>
+        <w:ind w:left="5760" w:hanging="360"/>
+      </w:pPr>
+      <w:rPr>
+        <w:rFonts w:ascii="Courier New" w:hAnsi="Courier New" w:cs="Courier New" w:hint="default"/>
+      </w:rPr>
+    </w:lvl>
+    <w:lvl w:ilvl="8" w:tplc="04100005" w:tentative="1">
+      <w:start w:val="1"/>
+      <w:numFmt w:val="bullet"/>
+      <w:lvlText w:val=""/>
+      <w:lvlJc w:val="left"/>
+      <w:pPr>
+        <w:ind w:left="6480" w:hanging="360"/>
+      </w:pPr>
+      <w:rPr>
+        <w:rFonts w:ascii="Wingdings" w:hAnsi="Wingdings" w:hint="default"/>
+      </w:rPr>
+    </w:lvl>
+  </w:abstractNum>
+  <w:abstractNum w:abstractNumId="2" w15:restartNumberingAfterBreak="0">
+    <w:nsid w:val="530E7A87"/>
+    <w:multiLevelType w:val="hybridMultilevel"/>
+    <w:tmpl w:val="D458C38E"/>
+    <w:lvl w:ilvl="0" w:tplc="703299F2">
+      <w:numFmt w:val="bullet"/>
+      <w:lvlText w:val="-"/>
+      <w:lvlJc w:val="left"/>
+      <w:pPr>
+        <w:ind w:left="720" w:hanging="360"/>
+      </w:pPr>
+      <w:rPr>
+        <w:rFonts w:ascii="Cambria" w:eastAsiaTheme="minorHAnsi" w:hAnsi="Cambria" w:cstheme="minorBidi" w:hint="default"/>
+      </w:rPr>
+    </w:lvl>
+    <w:lvl w:ilvl="1" w:tplc="04100003" w:tentative="1">
+      <w:start w:val="1"/>
+      <w:numFmt w:val="bullet"/>
+      <w:lvlText w:val="o"/>
+      <w:lvlJc w:val="left"/>
+      <w:pPr>
+        <w:ind w:left="1440" w:hanging="360"/>
+      </w:pPr>
+      <w:rPr>
+        <w:rFonts w:ascii="Courier New" w:hAnsi="Courier New" w:cs="Courier New" w:hint="default"/>
+      </w:rPr>
+    </w:lvl>
+    <w:lvl w:ilvl="2" w:tplc="04100005" w:tentative="1">
+      <w:start w:val="1"/>
+      <w:numFmt w:val="bullet"/>
+      <w:lvlText w:val=""/>
+      <w:lvlJc w:val="left"/>
+      <w:pPr>
+        <w:ind w:left="2160" w:hanging="360"/>
+      </w:pPr>
+      <w:rPr>
+        <w:rFonts w:ascii="Wingdings" w:hAnsi="Wingdings" w:hint="default"/>
+      </w:rPr>
+    </w:lvl>
+    <w:lvl w:ilvl="3" w:tplc="04100001" w:tentative="1">
+      <w:start w:val="1"/>
+      <w:numFmt w:val="bullet"/>
+      <w:lvlText w:val=""/>
+      <w:lvlJc w:val="left"/>
+      <w:pPr>
+        <w:ind w:left="2880" w:hanging="360"/>
+      </w:pPr>
+      <w:rPr>
+        <w:rFonts w:ascii="Symbol" w:hAnsi="Symbol" w:hint="default"/>
+      </w:rPr>
+    </w:lvl>
+    <w:lvl w:ilvl="4" w:tplc="04100003" w:tentative="1">
+      <w:start w:val="1"/>
+      <w:numFmt w:val="bullet"/>
+      <w:lvlText w:val="o"/>
+      <w:lvlJc w:val="left"/>
+      <w:pPr>
+        <w:ind w:left="3600" w:hanging="360"/>
+      </w:pPr>
+      <w:rPr>
+        <w:rFonts w:ascii="Courier New" w:hAnsi="Courier New" w:cs="Courier New" w:hint="default"/>
+      </w:rPr>
+    </w:lvl>
+    <w:lvl w:ilvl="5" w:tplc="04100005" w:tentative="1">
+      <w:start w:val="1"/>
+      <w:numFmt w:val="bullet"/>
+      <w:lvlText w:val=""/>
+      <w:lvlJc w:val="left"/>
+      <w:pPr>
+        <w:ind w:left="4320" w:hanging="360"/>
+      </w:pPr>
+      <w:rPr>
+        <w:rFonts w:ascii="Wingdings" w:hAnsi="Wingdings" w:hint="default"/>
+      </w:rPr>
+    </w:lvl>
+    <w:lvl w:ilvl="6" w:tplc="04100001" w:tentative="1">
+      <w:start w:val="1"/>
+      <w:numFmt w:val="bullet"/>
+      <w:lvlText w:val=""/>
+      <w:lvlJc w:val="left"/>
+      <w:pPr>
+        <w:ind w:left="5040" w:hanging="360"/>
+      </w:pPr>
+      <w:rPr>
+        <w:rFonts w:ascii="Symbol" w:hAnsi="Symbol" w:hint="default"/>
+      </w:rPr>
+    </w:lvl>
+    <w:lvl w:ilvl="7" w:tplc="04100003" w:tentative="1">
+      <w:start w:val="1"/>
+      <w:numFmt w:val="bullet"/>
+      <w:lvlText w:val="o"/>
+      <w:lvlJc w:val="left"/>
+      <w:pPr>
+        <w:ind w:left="5760" w:hanging="360"/>
+      </w:pPr>
+      <w:rPr>
+        <w:rFonts w:ascii="Courier New" w:hAnsi="Courier New" w:cs="Courier New" w:hint="default"/>
+      </w:rPr>
+    </w:lvl>
+    <w:lvl w:ilvl="8" w:tplc="04100005" w:tentative="1">
+      <w:start w:val="1"/>
+      <w:numFmt w:val="bullet"/>
+      <w:lvlText w:val=""/>
+      <w:lvlJc w:val="left"/>
+      <w:pPr>
+        <w:ind w:left="6480" w:hanging="360"/>
+      </w:pPr>
+      <w:rPr>
+        <w:rFonts w:ascii="Wingdings" w:hAnsi="Wingdings" w:hint="default"/>
+      </w:rPr>
+    </w:lvl>
+  </w:abstractNum>
+  <w:abstractNum w:abstractNumId="3" w15:restartNumberingAfterBreak="0">
     <w:nsid w:val="65622B96"/>
     <w:multiLevelType w:val="multilevel"/>
     <w:tmpl w:val="0410001F"/>
@@ -4341,6 +4828,15 @@
     </w:lvl>
   </w:abstractNum>
   <w:num w:numId="1">
+    <w:abstractNumId w:val="3"/>
+  </w:num>
+  <w:num w:numId="2">
+    <w:abstractNumId w:val="1"/>
+  </w:num>
+  <w:num w:numId="3">
+    <w:abstractNumId w:val="2"/>
+  </w:num>
+  <w:num w:numId="4">
     <w:abstractNumId w:val="0"/>
   </w:num>
 </w:numbering>
@@ -4914,6 +5410,57 @@
       <w:szCs w:val="24"/>
     </w:rPr>
   </w:style>
+  <w:style w:type="character" w:styleId="Collegamentoipertestuale">
+    <w:name w:val="Hyperlink"/>
+    <w:basedOn w:val="Carpredefinitoparagrafo"/>
+    <w:uiPriority w:val="99"/>
+    <w:semiHidden/>
+    <w:unhideWhenUsed/>
+    <w:rsid w:val="001849DD"/>
+    <w:rPr>
+      <w:color w:val="0000FF"/>
+      <w:u w:val="single"/>
+    </w:rPr>
+  </w:style>
+  <w:style w:type="paragraph" w:styleId="Testonotaapidipagina">
+    <w:name w:val="footnote text"/>
+    <w:basedOn w:val="Normale"/>
+    <w:link w:val="TestonotaapidipaginaCarattere"/>
+    <w:uiPriority w:val="99"/>
+    <w:semiHidden/>
+    <w:unhideWhenUsed/>
+    <w:rsid w:val="00214960"/>
+    <w:pPr>
+      <w:spacing w:after="0" w:line="240" w:lineRule="auto"/>
+    </w:pPr>
+    <w:rPr>
+      <w:sz w:val="20"/>
+      <w:szCs w:val="20"/>
+    </w:rPr>
+  </w:style>
+  <w:style w:type="character" w:customStyle="1" w:styleId="TestonotaapidipaginaCarattere">
+    <w:name w:val="Testo nota a piè di pagina Carattere"/>
+    <w:basedOn w:val="Carpredefinitoparagrafo"/>
+    <w:link w:val="Testonotaapidipagina"/>
+    <w:uiPriority w:val="99"/>
+    <w:semiHidden/>
+    <w:rsid w:val="00214960"/>
+    <w:rPr>
+      <w:sz w:val="20"/>
+      <w:szCs w:val="20"/>
+    </w:rPr>
+  </w:style>
+  <w:style w:type="character" w:styleId="Rimandonotaapidipagina">
+    <w:name w:val="footnote reference"/>
+    <w:basedOn w:val="Carpredefinitoparagrafo"/>
+    <w:uiPriority w:val="99"/>
+    <w:semiHidden/>
+    <w:unhideWhenUsed/>
+    <w:rsid w:val="00214960"/>
+    <w:rPr>
+      <w:vertAlign w:val="superscript"/>
+    </w:rPr>
+  </w:style>
 </w:styles>
 </file>
 
@@ -5210,4 +5757,16 @@
     </a:ext>
   </a:extLst>
 </a:theme>
+</file>
+
+<file path=customXml/item1.xml><?xml version="1.0" encoding="utf-8"?>
+<b:Sources xmlns:b="http://schemas.openxmlformats.org/officeDocument/2006/bibliography" xmlns="http://schemas.openxmlformats.org/officeDocument/2006/bibliography" SelectedStyle="\APASixthEditionOfficeOnline.xsl" StyleName="APA" Version="6"/>
+</file>
+
+<file path=customXml/itemProps1.xml><?xml version="1.0" encoding="utf-8"?>
+<ds:datastoreItem xmlns:ds="http://schemas.openxmlformats.org/officeDocument/2006/customXml" ds:itemID="{E92754EE-D935-440A-8FF8-89442098901F}">
+  <ds:schemaRefs>
+    <ds:schemaRef ds:uri="http://schemas.openxmlformats.org/officeDocument/2006/bibliography"/>
+  </ds:schemaRefs>
+</ds:datastoreItem>
 </file>
</xml_diff>